<commit_message>
Minor fix in text
</commit_message>
<xml_diff>
--- a/Read_processing_set2.docx
+++ b/Read_processing_set2.docx
@@ -48,13 +48,13 @@
         <w:t xml:space="preserve">Suokas</w:t>
       </w:r>
     </w:p>
-    <w:bookmarkStart w:id="20" w:name="preprocess-reads"/>
+    <w:bookmarkStart w:id="20" w:name="preprocessing-reads"/>
     <w:p>
       <w:pPr>
         <w:pStyle w:val="Heading4"/>
       </w:pPr>
       <w:r>
-        <w:t xml:space="preserve">Preprocess reads</w:t>
+        <w:t xml:space="preserve">Preprocessing Reads</w:t>
       </w:r>
     </w:p>
     <w:p>
@@ -62,71 +62,22 @@
         <w:pStyle w:val="FirstParagraph"/>
       </w:pPr>
       <w:r>
-        <w:t xml:space="preserve">Dorado doesn’t support demultiplexing of dual indexes on both 5’ and 3’ ends. Additionally, in ligated libraries reads can be either orientation. Our approach to demultiplex reads is using cutadapt. Index pairs are searched using linked adapters approach in forward and reverse orientation, then scripts are used to reverse complement reverse reads. Finally reads are merged</w:t>
-      </w:r>
-    </w:p>
-    <w:p>
-      <w:pPr>
-        <w:pStyle w:val="BodyText"/>
-      </w:pPr>
-      <w:r>
-        <w:t xml:space="preserve">Please note that autocorrect often change double dashes in command examples.</w:t>
-      </w:r>
-    </w:p>
-    <w:p>
-      <w:pPr>
-        <w:pStyle w:val="BodyText"/>
-      </w:pPr>
-      <w:r>
-        <w:t xml:space="preserve">Extracting forward reads to fastq file can be performed with following command</w:t>
-      </w:r>
-    </w:p>
-    <w:p>
-      <w:pPr>
-        <w:pStyle w:val="BodyText"/>
-      </w:pPr>
-      <w:r>
-        <w:rPr>
-          <w:i/>
-          <w:iCs/>
-        </w:rPr>
-        <w:t xml:space="preserve">cutadapt -e 0 -O 12 -g file:~/scripts/barcodes.fasta –trimmed-only -m 1200 -o “fdemuxed/{name}.fastq.gz reads.fastq.gz</w:t>
-      </w:r>
-    </w:p>
-    <w:p>
-      <w:pPr>
-        <w:pStyle w:val="BodyText"/>
-      </w:pPr>
-      <w:r>
-        <w:t xml:space="preserve">Command will extract barcodes defined in barcodes.fasta file and output matches into individual files in fdemuxed subdirectory. Minimum length is set in example to 1200 bp.</w:t>
-      </w:r>
-    </w:p>
-    <w:p>
-      <w:pPr>
-        <w:pStyle w:val="BodyText"/>
-      </w:pPr>
-      <w:r>
-        <w:t xml:space="preserve">Extracting reverse reads using reverse complemented barcodes.fasta file</w:t>
-      </w:r>
-    </w:p>
-    <w:p>
-      <w:pPr>
-        <w:pStyle w:val="BodyText"/>
-      </w:pPr>
-      <w:r>
-        <w:rPr>
-          <w:i/>
-          <w:iCs/>
-        </w:rPr>
-        <w:t xml:space="preserve">cutadapt -e 0 -O 12 -g file:~/scripts/rev_barcodes.fasta –trimmed-only -m 1200 -o “rdemuxed/{name}.fastq.gz reads.fastq.gz</w:t>
-      </w:r>
-    </w:p>
-    <w:p>
-      <w:pPr>
-        <w:pStyle w:val="BodyText"/>
-      </w:pPr>
-      <w:r>
-        <w:t xml:space="preserve">Reads are demultiplexed into separate directory</w:t>
+        <w:t xml:space="preserve">Dorado does not support demultiplexing dual indexes on both the 5’ and 3’ ends. Additionally, in ligated libraries, reads can occur in either orientation. To address this, we use</w:t>
+      </w:r>
+      <w:r>
+        <w:t xml:space="preserve"> </w:t>
+      </w:r>
+      <w:r>
+        <w:rPr>
+          <w:rStyle w:val="VerbatimChar"/>
+        </w:rPr>
+        <w:t xml:space="preserve">cutadapt</w:t>
+      </w:r>
+      <w:r>
+        <w:t xml:space="preserve"> </w:t>
+      </w:r>
+      <w:r>
+        <w:t xml:space="preserve">for demultiplexing. Index pairs are identified using the linked adapters approach in both forward and reverse orientations, followed by scripts that reverse complement the reverse reads. Finally, the reads are merged.</w:t>
       </w:r>
     </w:p>
     <w:p>
@@ -138,13 +89,318 @@
           <w:b/>
           <w:bCs/>
         </w:rPr>
-        <w:t xml:space="preserve">Tip!</w:t>
-      </w:r>
-      <w:r>
-        <w:t xml:space="preserve"> </w:t>
-      </w:r>
-      <w:r>
-        <w:t xml:space="preserve">O, e, m and M parameters can be used to reduce chances of misaligned matches</w:t>
+        <w:t xml:space="preserve">Note:</w:t>
+      </w:r>
+      <w:r>
+        <w:t xml:space="preserve"> </w:t>
+      </w:r>
+      <w:r>
+        <w:t xml:space="preserve">Autocorrect may alter double dashes in command-line examples, so ensure they are correctly formatted.</w:t>
+      </w:r>
+    </w:p>
+    <w:bookmarkEnd w:id="20"/>
+    <w:bookmarkStart w:id="21" w:name="extracting-forward-reads"/>
+    <w:p>
+      <w:pPr>
+        <w:pStyle w:val="Heading4"/>
+      </w:pPr>
+      <w:r>
+        <w:t xml:space="preserve">Extracting Forward Reads</w:t>
+      </w:r>
+    </w:p>
+    <w:p>
+      <w:pPr>
+        <w:pStyle w:val="FirstParagraph"/>
+      </w:pPr>
+      <w:r>
+        <w:t xml:space="preserve">To extract forward reads into a FASTQ file, use the following command:</w:t>
+      </w:r>
+    </w:p>
+    <w:p>
+      <w:pPr>
+        <w:pStyle w:val="SourceCode"/>
+      </w:pPr>
+      <w:r>
+        <w:rPr>
+          <w:rStyle w:val="ExtensionTok"/>
+        </w:rPr>
+        <w:t xml:space="preserve">cutadapt</w:t>
+      </w:r>
+      <w:r>
+        <w:rPr>
+          <w:rStyle w:val="NormalTok"/>
+        </w:rPr>
+        <w:t xml:space="preserve"> </w:t>
+      </w:r>
+      <w:r>
+        <w:rPr>
+          <w:rStyle w:val="AttributeTok"/>
+        </w:rPr>
+        <w:t xml:space="preserve">-e</w:t>
+      </w:r>
+      <w:r>
+        <w:rPr>
+          <w:rStyle w:val="NormalTok"/>
+        </w:rPr>
+        <w:t xml:space="preserve"> 0 </w:t>
+      </w:r>
+      <w:r>
+        <w:rPr>
+          <w:rStyle w:val="AttributeTok"/>
+        </w:rPr>
+        <w:t xml:space="preserve">-O</w:t>
+      </w:r>
+      <w:r>
+        <w:rPr>
+          <w:rStyle w:val="NormalTok"/>
+        </w:rPr>
+        <w:t xml:space="preserve"> 12 </w:t>
+      </w:r>
+      <w:r>
+        <w:rPr>
+          <w:rStyle w:val="AttributeTok"/>
+        </w:rPr>
+        <w:t xml:space="preserve">-g</w:t>
+      </w:r>
+      <w:r>
+        <w:rPr>
+          <w:rStyle w:val="NormalTok"/>
+        </w:rPr>
+        <w:t xml:space="preserve"> file:~/scripts/barcodes.fasta </w:t>
+      </w:r>
+      <w:r>
+        <w:rPr>
+          <w:rStyle w:val="AttributeTok"/>
+        </w:rPr>
+        <w:t xml:space="preserve">--trimmed-only</w:t>
+      </w:r>
+      <w:r>
+        <w:rPr>
+          <w:rStyle w:val="NormalTok"/>
+        </w:rPr>
+        <w:t xml:space="preserve"> </w:t>
+      </w:r>
+      <w:r>
+        <w:rPr>
+          <w:rStyle w:val="DataTypeTok"/>
+        </w:rPr>
+        <w:t xml:space="preserve">\</w:t>
+      </w:r>
+      <w:r>
+        <w:br/>
+      </w:r>
+      <w:r>
+        <w:rPr>
+          <w:rStyle w:val="NormalTok"/>
+        </w:rPr>
+        <w:t xml:space="preserve">-m 1200 </w:t>
+      </w:r>
+      <w:r>
+        <w:rPr>
+          <w:rStyle w:val="AttributeTok"/>
+        </w:rPr>
+        <w:t xml:space="preserve">-o</w:t>
+      </w:r>
+      <w:r>
+        <w:rPr>
+          <w:rStyle w:val="NormalTok"/>
+        </w:rPr>
+        <w:t xml:space="preserve"> </w:t>
+      </w:r>
+      <w:r>
+        <w:rPr>
+          <w:rStyle w:val="StringTok"/>
+        </w:rPr>
+        <w:t xml:space="preserve">"fdemuxed/{name}.fastq.gz"</w:t>
+      </w:r>
+      <w:r>
+        <w:rPr>
+          <w:rStyle w:val="NormalTok"/>
+        </w:rPr>
+        <w:t xml:space="preserve"> reads.fastq.gz</w:t>
+      </w:r>
+    </w:p>
+    <w:p>
+      <w:pPr>
+        <w:pStyle w:val="FirstParagraph"/>
+      </w:pPr>
+      <w:r>
+        <w:t xml:space="preserve">This command extracts barcodes specified in the</w:t>
+      </w:r>
+      <w:r>
+        <w:t xml:space="preserve"> </w:t>
+      </w:r>
+      <w:r>
+        <w:rPr>
+          <w:rStyle w:val="VerbatimChar"/>
+        </w:rPr>
+        <w:t xml:space="preserve">barcodes.fasta</w:t>
+      </w:r>
+      <w:r>
+        <w:t xml:space="preserve"> </w:t>
+      </w:r>
+      <w:r>
+        <w:t xml:space="preserve">file and outputs the matched reads into individual files within the</w:t>
+      </w:r>
+      <w:r>
+        <w:t xml:space="preserve"> </w:t>
+      </w:r>
+      <w:r>
+        <w:rPr>
+          <w:rStyle w:val="VerbatimChar"/>
+        </w:rPr>
+        <w:t xml:space="preserve">fdemuxed</w:t>
+      </w:r>
+      <w:r>
+        <w:t xml:space="preserve"> </w:t>
+      </w:r>
+      <w:r>
+        <w:t xml:space="preserve">subdirectory. In this example, the minimum read length is set to 1200 bp.</w:t>
+      </w:r>
+    </w:p>
+    <w:bookmarkEnd w:id="21"/>
+    <w:bookmarkStart w:id="22" w:name="extracting-reverse-reads"/>
+    <w:p>
+      <w:pPr>
+        <w:pStyle w:val="Heading4"/>
+      </w:pPr>
+      <w:r>
+        <w:t xml:space="preserve">Extracting Reverse Reads</w:t>
+      </w:r>
+    </w:p>
+    <w:p>
+      <w:pPr>
+        <w:pStyle w:val="FirstParagraph"/>
+      </w:pPr>
+      <w:r>
+        <w:t xml:space="preserve">For reverse reads, use the reverse-complemented barcode file:</w:t>
+      </w:r>
+    </w:p>
+    <w:p>
+      <w:pPr>
+        <w:pStyle w:val="SourceCode"/>
+      </w:pPr>
+      <w:r>
+        <w:rPr>
+          <w:rStyle w:val="ExtensionTok"/>
+        </w:rPr>
+        <w:t xml:space="preserve">cutadapt</w:t>
+      </w:r>
+      <w:r>
+        <w:rPr>
+          <w:rStyle w:val="NormalTok"/>
+        </w:rPr>
+        <w:t xml:space="preserve"> </w:t>
+      </w:r>
+      <w:r>
+        <w:rPr>
+          <w:rStyle w:val="AttributeTok"/>
+        </w:rPr>
+        <w:t xml:space="preserve">-e</w:t>
+      </w:r>
+      <w:r>
+        <w:rPr>
+          <w:rStyle w:val="NormalTok"/>
+        </w:rPr>
+        <w:t xml:space="preserve"> 0 </w:t>
+      </w:r>
+      <w:r>
+        <w:rPr>
+          <w:rStyle w:val="AttributeTok"/>
+        </w:rPr>
+        <w:t xml:space="preserve">-O</w:t>
+      </w:r>
+      <w:r>
+        <w:rPr>
+          <w:rStyle w:val="NormalTok"/>
+        </w:rPr>
+        <w:t xml:space="preserve"> 12 </w:t>
+      </w:r>
+      <w:r>
+        <w:rPr>
+          <w:rStyle w:val="AttributeTok"/>
+        </w:rPr>
+        <w:t xml:space="preserve">-g</w:t>
+      </w:r>
+      <w:r>
+        <w:rPr>
+          <w:rStyle w:val="NormalTok"/>
+        </w:rPr>
+        <w:t xml:space="preserve"> file:~/scripts/rev_barcodes.fasta </w:t>
+      </w:r>
+      <w:r>
+        <w:rPr>
+          <w:rStyle w:val="AttributeTok"/>
+        </w:rPr>
+        <w:t xml:space="preserve">--trimmed-only</w:t>
+      </w:r>
+      <w:r>
+        <w:rPr>
+          <w:rStyle w:val="NormalTok"/>
+        </w:rPr>
+        <w:t xml:space="preserve"> </w:t>
+      </w:r>
+      <w:r>
+        <w:rPr>
+          <w:rStyle w:val="DataTypeTok"/>
+        </w:rPr>
+        <w:t xml:space="preserve">\</w:t>
+      </w:r>
+      <w:r>
+        <w:br/>
+      </w:r>
+      <w:r>
+        <w:rPr>
+          <w:rStyle w:val="NormalTok"/>
+        </w:rPr>
+        <w:t xml:space="preserve">-m 1200 </w:t>
+      </w:r>
+      <w:r>
+        <w:rPr>
+          <w:rStyle w:val="AttributeTok"/>
+        </w:rPr>
+        <w:t xml:space="preserve">-o</w:t>
+      </w:r>
+      <w:r>
+        <w:rPr>
+          <w:rStyle w:val="NormalTok"/>
+        </w:rPr>
+        <w:t xml:space="preserve"> </w:t>
+      </w:r>
+      <w:r>
+        <w:rPr>
+          <w:rStyle w:val="StringTok"/>
+        </w:rPr>
+        <w:t xml:space="preserve">"rdemuxed/{name}.fastq.gz"</w:t>
+      </w:r>
+      <w:r>
+        <w:rPr>
+          <w:rStyle w:val="NormalTok"/>
+        </w:rPr>
+        <w:t xml:space="preserve"> reads.fastq.gz</w:t>
+      </w:r>
+    </w:p>
+    <w:p>
+      <w:pPr>
+        <w:pStyle w:val="FirstParagraph"/>
+      </w:pPr>
+      <w:r>
+        <w:t xml:space="preserve">The reverse reads are demultiplexed into the</w:t>
+      </w:r>
+      <w:r>
+        <w:t xml:space="preserve"> </w:t>
+      </w:r>
+      <w:r>
+        <w:rPr>
+          <w:rStyle w:val="VerbatimChar"/>
+        </w:rPr>
+        <w:t xml:space="preserve">rdemuxed</w:t>
+      </w:r>
+      <w:r>
+        <w:t xml:space="preserve"> </w:t>
+      </w:r>
+      <w:r>
+        <w:t xml:space="preserve">directory.</w:t>
       </w:r>
     </w:p>
     <w:p>
@@ -152,39 +408,956 @@
         <w:pStyle w:val="BodyText"/>
       </w:pPr>
       <w:r>
-        <w:t xml:space="preserve">Next we use bash script that will process each reverse read file and reverse complement them using basic command</w:t>
+        <w:rPr>
+          <w:b/>
+          <w:bCs/>
+        </w:rPr>
+        <w:t xml:space="preserve">Tip:</w:t>
+      </w:r>
+      <w:r>
+        <w:t xml:space="preserve"> </w:t>
+      </w:r>
+      <w:r>
+        <w:t xml:space="preserve">You can use parameters</w:t>
+      </w:r>
+      <w:r>
+        <w:t xml:space="preserve"> </w:t>
+      </w:r>
+      <w:r>
+        <w:rPr>
+          <w:rStyle w:val="VerbatimChar"/>
+        </w:rPr>
+        <w:t xml:space="preserve">-O</w:t>
+      </w:r>
+      <w:r>
+        <w:t xml:space="preserve">,</w:t>
+      </w:r>
+      <w:r>
+        <w:t xml:space="preserve"> </w:t>
+      </w:r>
+      <w:r>
+        <w:rPr>
+          <w:rStyle w:val="VerbatimChar"/>
+        </w:rPr>
+        <w:t xml:space="preserve">-e</w:t>
+      </w:r>
+      <w:r>
+        <w:t xml:space="preserve">,</w:t>
+      </w:r>
+      <w:r>
+        <w:t xml:space="preserve"> </w:t>
+      </w:r>
+      <w:r>
+        <w:rPr>
+          <w:rStyle w:val="VerbatimChar"/>
+        </w:rPr>
+        <w:t xml:space="preserve">-m</w:t>
+      </w:r>
+      <w:r>
+        <w:t xml:space="preserve">, and</w:t>
+      </w:r>
+      <w:r>
+        <w:t xml:space="preserve"> </w:t>
+      </w:r>
+      <w:r>
+        <w:rPr>
+          <w:rStyle w:val="VerbatimChar"/>
+        </w:rPr>
+        <w:t xml:space="preserve">-M</w:t>
+      </w:r>
+      <w:r>
+        <w:t xml:space="preserve"> </w:t>
+      </w:r>
+      <w:r>
+        <w:t xml:space="preserve">to reduce the chances of mismatched alignments.</w:t>
+      </w:r>
+    </w:p>
+    <w:bookmarkEnd w:id="22"/>
+    <w:bookmarkStart w:id="23" w:name="reverse-complementing-reverse-reads"/>
+    <w:p>
+      <w:pPr>
+        <w:pStyle w:val="Heading4"/>
+      </w:pPr>
+      <w:r>
+        <w:t xml:space="preserve">Reverse Complementing Reverse Reads</w:t>
+      </w:r>
+    </w:p>
+    <w:p>
+      <w:pPr>
+        <w:pStyle w:val="FirstParagraph"/>
+      </w:pPr>
+      <w:r>
+        <w:t xml:space="preserve">Next, we use a bash script to reverse complement each reverse read file with the following command:</w:t>
+      </w:r>
+    </w:p>
+    <w:p>
+      <w:pPr>
+        <w:pStyle w:val="SourceCode"/>
+      </w:pPr>
+      <w:r>
+        <w:rPr>
+          <w:rStyle w:val="ExtensionTok"/>
+        </w:rPr>
+        <w:t xml:space="preserve">seqkit</w:t>
+      </w:r>
+      <w:r>
+        <w:rPr>
+          <w:rStyle w:val="NormalTok"/>
+        </w:rPr>
+        <w:t xml:space="preserve"> seq </w:t>
+      </w:r>
+      <w:r>
+        <w:rPr>
+          <w:rStyle w:val="AttributeTok"/>
+        </w:rPr>
+        <w:t xml:space="preserve">-rp</w:t>
+      </w:r>
+      <w:r>
+        <w:rPr>
+          <w:rStyle w:val="NormalTok"/>
+        </w:rPr>
+        <w:t xml:space="preserve"> </w:t>
+      </w:r>
+      <w:r>
+        <w:rPr>
+          <w:rStyle w:val="AttributeTok"/>
+        </w:rPr>
+        <w:t xml:space="preserve">--seq-type</w:t>
+      </w:r>
+      <w:r>
+        <w:rPr>
+          <w:rStyle w:val="NormalTok"/>
+        </w:rPr>
+        <w:t xml:space="preserve"> DNA </w:t>
+      </w:r>
+      <w:r>
+        <w:rPr>
+          <w:rStyle w:val="AttributeTok"/>
+        </w:rPr>
+        <w:t xml:space="preserve">-o</w:t>
+      </w:r>
+      <w:r>
+        <w:rPr>
+          <w:rStyle w:val="NormalTok"/>
+        </w:rPr>
+        <w:t xml:space="preserve"> reverse_comp.fastq.gz reverse_out.fastq.gz</w:t>
+      </w:r>
+    </w:p>
+    <w:bookmarkEnd w:id="23"/>
+    <w:bookmarkStart w:id="24" w:name="merging-forward-and-reverse-reads"/>
+    <w:p>
+      <w:pPr>
+        <w:pStyle w:val="Heading4"/>
+      </w:pPr>
+      <w:r>
+        <w:t xml:space="preserve">Merging Forward and Reverse Reads</w:t>
+      </w:r>
+    </w:p>
+    <w:p>
+      <w:pPr>
+        <w:pStyle w:val="FirstParagraph"/>
+      </w:pPr>
+      <w:r>
+        <w:t xml:space="preserve">Finally, you can merge forward and reverse reads with the same base name from two directories using a simple bash script:</w:t>
+      </w:r>
+    </w:p>
+    <w:p>
+      <w:pPr>
+        <w:pStyle w:val="SourceCode"/>
+      </w:pPr>
+      <w:r>
+        <w:rPr>
+          <w:rStyle w:val="FunctionTok"/>
+        </w:rPr>
+        <w:t xml:space="preserve">zcat</w:t>
+      </w:r>
+      <w:r>
+        <w:rPr>
+          <w:rStyle w:val="NormalTok"/>
+        </w:rPr>
+        <w:t xml:space="preserve"> forward_out.fastq.gz reverse_comp.fastq.gz </w:t>
+      </w:r>
+      <w:r>
+        <w:rPr>
+          <w:rStyle w:val="OperatorTok"/>
+        </w:rPr>
+        <w:t xml:space="preserve">&gt;</w:t>
+      </w:r>
+      <w:r>
+        <w:rPr>
+          <w:rStyle w:val="NormalTok"/>
+        </w:rPr>
+        <w:t xml:space="preserve"> merged_reads.fastq.gz</w:t>
+      </w:r>
+    </w:p>
+    <w:bookmarkEnd w:id="24"/>
+    <w:bookmarkStart w:id="25" w:name="trimming-primers"/>
+    <w:p>
+      <w:pPr>
+        <w:pStyle w:val="Heading4"/>
+      </w:pPr>
+      <w:r>
+        <w:t xml:space="preserve">Trimming Primers</w:t>
+      </w:r>
+    </w:p>
+    <w:p>
+      <w:pPr>
+        <w:pStyle w:val="FirstParagraph"/>
+      </w:pPr>
+      <w:r>
+        <w:t xml:space="preserve">Once the reads are merged,</w:t>
+      </w:r>
+      <w:r>
+        <w:t xml:space="preserve"> </w:t>
+      </w:r>
+      <w:r>
+        <w:rPr>
+          <w:rStyle w:val="VerbatimChar"/>
+        </w:rPr>
+        <w:t xml:space="preserve">cutadapt</w:t>
+      </w:r>
+      <w:r>
+        <w:t xml:space="preserve"> </w:t>
+      </w:r>
+      <w:r>
+        <w:t xml:space="preserve">and bash scripts can be used to trim forward and reverse PCR primers from the sequence reads.</w:t>
+      </w:r>
+    </w:p>
+    <w:p>
+      <w:r>
+        <w:br w:type="page"/>
+      </w:r>
+    </w:p>
+    <w:bookmarkEnd w:id="25"/>
+    <w:bookmarkStart w:id="29" w:name="import-set2"/>
+    <w:p>
+      <w:pPr>
+        <w:pStyle w:val="Heading4"/>
+      </w:pPr>
+      <w:r>
+        <w:t xml:space="preserve">Import set2</w:t>
+      </w:r>
+    </w:p>
+    <w:p>
+      <w:pPr>
+        <w:pStyle w:val="FirstParagraph"/>
+      </w:pPr>
+      <w:r>
+        <w:t xml:space="preserve">Load libraries</w:t>
       </w:r>
     </w:p>
     <w:p>
       <w:pPr>
         <w:pStyle w:val="BodyText"/>
       </w:pPr>
-      <w:r>
-        <w:rPr>
-          <w:i/>
-          <w:iCs/>
-        </w:rPr>
-        <w:t xml:space="preserve">seqkit seq -rp –seq-type DNA -o reverse_comp.fastq.gz reverse_out.fastq.gz</w:t>
-      </w:r>
+    </w:p>
+    <w:p>
+      <w:pPr>
+        <w:pStyle w:val="SourceCode"/>
+      </w:pPr>
+      <w:r>
+        <w:rPr>
+          <w:rStyle w:val="FunctionTok"/>
+        </w:rPr>
+        <w:t xml:space="preserve">library</w:t>
+      </w:r>
+      <w:r>
+        <w:rPr>
+          <w:rStyle w:val="NormalTok"/>
+        </w:rPr>
+        <w:t xml:space="preserve">(dada2);</w:t>
+      </w:r>
+      <w:r>
+        <w:rPr>
+          <w:rStyle w:val="FunctionTok"/>
+        </w:rPr>
+        <w:t xml:space="preserve">packageVersion</w:t>
+      </w:r>
+      <w:r>
+        <w:rPr>
+          <w:rStyle w:val="NormalTok"/>
+        </w:rPr>
+        <w:t xml:space="preserve">(</w:t>
+      </w:r>
+      <w:r>
+        <w:rPr>
+          <w:rStyle w:val="StringTok"/>
+        </w:rPr>
+        <w:t xml:space="preserve">"dada2"</w:t>
+      </w:r>
+      <w:r>
+        <w:rPr>
+          <w:rStyle w:val="NormalTok"/>
+        </w:rPr>
+        <w:t xml:space="preserve">)</w:t>
+      </w:r>
+    </w:p>
+    <w:p>
+      <w:pPr>
+        <w:pStyle w:val="SourceCode"/>
+      </w:pPr>
+      <w:r>
+        <w:rPr>
+          <w:rStyle w:val="VerbatimChar"/>
+        </w:rPr>
+        <w:t xml:space="preserve">[1] '1.32.0'</w:t>
+      </w:r>
+    </w:p>
+    <w:p>
+      <w:pPr>
+        <w:pStyle w:val="SourceCode"/>
+      </w:pPr>
+      <w:r>
+        <w:rPr>
+          <w:rStyle w:val="FunctionTok"/>
+        </w:rPr>
+        <w:t xml:space="preserve">library</w:t>
+      </w:r>
+      <w:r>
+        <w:rPr>
+          <w:rStyle w:val="NormalTok"/>
+        </w:rPr>
+        <w:t xml:space="preserve">(knitr);</w:t>
+      </w:r>
+      <w:r>
+        <w:rPr>
+          <w:rStyle w:val="FunctionTok"/>
+        </w:rPr>
+        <w:t xml:space="preserve">packageVersion</w:t>
+      </w:r>
+      <w:r>
+        <w:rPr>
+          <w:rStyle w:val="NormalTok"/>
+        </w:rPr>
+        <w:t xml:space="preserve">(</w:t>
+      </w:r>
+      <w:r>
+        <w:rPr>
+          <w:rStyle w:val="StringTok"/>
+        </w:rPr>
+        <w:t xml:space="preserve">"knitr"</w:t>
+      </w:r>
+      <w:r>
+        <w:rPr>
+          <w:rStyle w:val="NormalTok"/>
+        </w:rPr>
+        <w:t xml:space="preserve">)</w:t>
+      </w:r>
+    </w:p>
+    <w:p>
+      <w:pPr>
+        <w:pStyle w:val="SourceCode"/>
+      </w:pPr>
+      <w:r>
+        <w:rPr>
+          <w:rStyle w:val="VerbatimChar"/>
+        </w:rPr>
+        <w:t xml:space="preserve">[1] '1.48'</w:t>
+      </w:r>
+    </w:p>
+    <w:p>
+      <w:pPr>
+        <w:pStyle w:val="SourceCode"/>
+      </w:pPr>
+      <w:r>
+        <w:rPr>
+          <w:rStyle w:val="FunctionTok"/>
+        </w:rPr>
+        <w:t xml:space="preserve">library</w:t>
+      </w:r>
+      <w:r>
+        <w:rPr>
+          <w:rStyle w:val="NormalTok"/>
+        </w:rPr>
+        <w:t xml:space="preserve">(Biostrings);</w:t>
+      </w:r>
+      <w:r>
+        <w:rPr>
+          <w:rStyle w:val="FunctionTok"/>
+        </w:rPr>
+        <w:t xml:space="preserve">packageVersion</w:t>
+      </w:r>
+      <w:r>
+        <w:rPr>
+          <w:rStyle w:val="NormalTok"/>
+        </w:rPr>
+        <w:t xml:space="preserve">(</w:t>
+      </w:r>
+      <w:r>
+        <w:rPr>
+          <w:rStyle w:val="StringTok"/>
+        </w:rPr>
+        <w:t xml:space="preserve">"Biostrings"</w:t>
+      </w:r>
+      <w:r>
+        <w:rPr>
+          <w:rStyle w:val="NormalTok"/>
+        </w:rPr>
+        <w:t xml:space="preserve">)</w:t>
+      </w:r>
+    </w:p>
+    <w:p>
+      <w:pPr>
+        <w:pStyle w:val="SourceCode"/>
+      </w:pPr>
+      <w:r>
+        <w:rPr>
+          <w:rStyle w:val="VerbatimChar"/>
+        </w:rPr>
+        <w:t xml:space="preserve">[1] '2.72.1'</w:t>
+      </w:r>
+    </w:p>
+    <w:p>
+      <w:pPr>
+        <w:pStyle w:val="SourceCode"/>
+      </w:pPr>
+      <w:r>
+        <w:rPr>
+          <w:rStyle w:val="FunctionTok"/>
+        </w:rPr>
+        <w:t xml:space="preserve">library</w:t>
+      </w:r>
+      <w:r>
+        <w:rPr>
+          <w:rStyle w:val="NormalTok"/>
+        </w:rPr>
+        <w:t xml:space="preserve">(tidyverse);</w:t>
+      </w:r>
+      <w:r>
+        <w:rPr>
+          <w:rStyle w:val="FunctionTok"/>
+        </w:rPr>
+        <w:t xml:space="preserve">packageVersion</w:t>
+      </w:r>
+      <w:r>
+        <w:rPr>
+          <w:rStyle w:val="NormalTok"/>
+        </w:rPr>
+        <w:t xml:space="preserve">(</w:t>
+      </w:r>
+      <w:r>
+        <w:rPr>
+          <w:rStyle w:val="StringTok"/>
+        </w:rPr>
+        <w:t xml:space="preserve">"tidyverse"</w:t>
+      </w:r>
+      <w:r>
+        <w:rPr>
+          <w:rStyle w:val="NormalTok"/>
+        </w:rPr>
+        <w:t xml:space="preserve">)</w:t>
+      </w:r>
+    </w:p>
+    <w:p>
+      <w:pPr>
+        <w:pStyle w:val="SourceCode"/>
+      </w:pPr>
+      <w:r>
+        <w:rPr>
+          <w:rStyle w:val="VerbatimChar"/>
+        </w:rPr>
+        <w:t xml:space="preserve">[1] '2.0.0'</w:t>
+      </w:r>
+    </w:p>
+    <w:p>
+      <w:pPr>
+        <w:pStyle w:val="SourceCode"/>
+      </w:pPr>
+      <w:r>
+        <w:rPr>
+          <w:rStyle w:val="FunctionTok"/>
+        </w:rPr>
+        <w:t xml:space="preserve">library</w:t>
+      </w:r>
+      <w:r>
+        <w:rPr>
+          <w:rStyle w:val="NormalTok"/>
+        </w:rPr>
+        <w:t xml:space="preserve">(kableExtra);</w:t>
+      </w:r>
+      <w:r>
+        <w:rPr>
+          <w:rStyle w:val="FunctionTok"/>
+        </w:rPr>
+        <w:t xml:space="preserve">packageVersion</w:t>
+      </w:r>
+      <w:r>
+        <w:rPr>
+          <w:rStyle w:val="NormalTok"/>
+        </w:rPr>
+        <w:t xml:space="preserve">(</w:t>
+      </w:r>
+      <w:r>
+        <w:rPr>
+          <w:rStyle w:val="StringTok"/>
+        </w:rPr>
+        <w:t xml:space="preserve">"kableExtra"</w:t>
+      </w:r>
+      <w:r>
+        <w:rPr>
+          <w:rStyle w:val="NormalTok"/>
+        </w:rPr>
+        <w:t xml:space="preserve">)</w:t>
+      </w:r>
+    </w:p>
+    <w:p>
+      <w:pPr>
+        <w:pStyle w:val="SourceCode"/>
+      </w:pPr>
+      <w:r>
+        <w:rPr>
+          <w:rStyle w:val="VerbatimChar"/>
+        </w:rPr>
+        <w:t xml:space="preserve">[1] '1.4.0'</w:t>
+      </w:r>
+    </w:p>
+    <w:p>
+      <w:pPr>
+        <w:pStyle w:val="SourceCode"/>
+      </w:pPr>
+      <w:r>
+        <w:rPr>
+          <w:rStyle w:val="FunctionTok"/>
+        </w:rPr>
+        <w:t xml:space="preserve">library</w:t>
+      </w:r>
+      <w:r>
+        <w:rPr>
+          <w:rStyle w:val="NormalTok"/>
+        </w:rPr>
+        <w:t xml:space="preserve">(mia);</w:t>
+      </w:r>
+      <w:r>
+        <w:rPr>
+          <w:rStyle w:val="FunctionTok"/>
+        </w:rPr>
+        <w:t xml:space="preserve">packageVersion</w:t>
+      </w:r>
+      <w:r>
+        <w:rPr>
+          <w:rStyle w:val="NormalTok"/>
+        </w:rPr>
+        <w:t xml:space="preserve">(</w:t>
+      </w:r>
+      <w:r>
+        <w:rPr>
+          <w:rStyle w:val="StringTok"/>
+        </w:rPr>
+        <w:t xml:space="preserve">"mia"</w:t>
+      </w:r>
+      <w:r>
+        <w:rPr>
+          <w:rStyle w:val="NormalTok"/>
+        </w:rPr>
+        <w:t xml:space="preserve">)</w:t>
+      </w:r>
+    </w:p>
+    <w:p>
+      <w:pPr>
+        <w:pStyle w:val="SourceCode"/>
+      </w:pPr>
+      <w:r>
+        <w:rPr>
+          <w:rStyle w:val="VerbatimChar"/>
+        </w:rPr>
+        <w:t xml:space="preserve">[1] '1.12.0'</w:t>
+      </w:r>
+    </w:p>
+    <w:p>
+      <w:pPr>
+        <w:pStyle w:val="SourceCode"/>
+      </w:pPr>
+      <w:r>
+        <w:rPr>
+          <w:rStyle w:val="FunctionTok"/>
+        </w:rPr>
+        <w:t xml:space="preserve">library</w:t>
+      </w:r>
+      <w:r>
+        <w:rPr>
+          <w:rStyle w:val="NormalTok"/>
+        </w:rPr>
+        <w:t xml:space="preserve">(ape);</w:t>
+      </w:r>
+      <w:r>
+        <w:rPr>
+          <w:rStyle w:val="FunctionTok"/>
+        </w:rPr>
+        <w:t xml:space="preserve">packageVersion</w:t>
+      </w:r>
+      <w:r>
+        <w:rPr>
+          <w:rStyle w:val="NormalTok"/>
+        </w:rPr>
+        <w:t xml:space="preserve">(</w:t>
+      </w:r>
+      <w:r>
+        <w:rPr>
+          <w:rStyle w:val="StringTok"/>
+        </w:rPr>
+        <w:t xml:space="preserve">"ape"</w:t>
+      </w:r>
+      <w:r>
+        <w:rPr>
+          <w:rStyle w:val="NormalTok"/>
+        </w:rPr>
+        <w:t xml:space="preserve">)</w:t>
+      </w:r>
+    </w:p>
+    <w:p>
+      <w:pPr>
+        <w:pStyle w:val="SourceCode"/>
+      </w:pPr>
+      <w:r>
+        <w:rPr>
+          <w:rStyle w:val="VerbatimChar"/>
+        </w:rPr>
+        <w:t xml:space="preserve">[1] '5.8'</w:t>
+      </w:r>
+    </w:p>
+    <w:p>
+      <w:pPr>
+        <w:pStyle w:val="FirstParagraph"/>
+      </w:pPr>
     </w:p>
     <w:p>
       <w:pPr>
         <w:pStyle w:val="BodyText"/>
       </w:pPr>
       <w:r>
-        <w:t xml:space="preserve">Final step is merge. You can use simple bash script that will merge files with same base name from two separate directories using basic command</w:t>
+        <w:t xml:space="preserve">Set variables</w:t>
       </w:r>
     </w:p>
     <w:p>
       <w:pPr>
         <w:pStyle w:val="BodyText"/>
       </w:pPr>
-      <w:r>
-        <w:rPr>
-          <w:i/>
-          <w:iCs/>
-        </w:rPr>
-        <w:t xml:space="preserve">zcat forward_out.fastq.gz reverse_comp.fastq.gz &gt;merged_reads.fastq.gz</w:t>
+    </w:p>
+    <w:p>
+      <w:pPr>
+        <w:pStyle w:val="SourceCode"/>
+      </w:pPr>
+      <w:r>
+        <w:rPr>
+          <w:rStyle w:val="CommentTok"/>
+        </w:rPr>
+        <w:t xml:space="preserve"># Path variables</w:t>
+      </w:r>
+      <w:r>
+        <w:br/>
+      </w:r>
+      <w:r>
+        <w:rPr>
+          <w:rStyle w:val="NormalTok"/>
+        </w:rPr>
+        <w:t xml:space="preserve">path </w:t>
+      </w:r>
+      <w:r>
+        <w:rPr>
+          <w:rStyle w:val="OtherTok"/>
+        </w:rPr>
+        <w:t xml:space="preserve">&lt;-</w:t>
+      </w:r>
+      <w:r>
+        <w:rPr>
+          <w:rStyle w:val="NormalTok"/>
+        </w:rPr>
+        <w:t xml:space="preserve"> </w:t>
+      </w:r>
+      <w:r>
+        <w:rPr>
+          <w:rStyle w:val="StringTok"/>
+        </w:rPr>
+        <w:t xml:space="preserve">"data/processed/set2"</w:t>
+      </w:r>
+      <w:r>
+        <w:br/>
+      </w:r>
+      <w:r>
+        <w:rPr>
+          <w:rStyle w:val="NormalTok"/>
+        </w:rPr>
+        <w:t xml:space="preserve">silva </w:t>
+      </w:r>
+      <w:r>
+        <w:rPr>
+          <w:rStyle w:val="OtherTok"/>
+        </w:rPr>
+        <w:t xml:space="preserve">&lt;-</w:t>
+      </w:r>
+      <w:r>
+        <w:rPr>
+          <w:rStyle w:val="NormalTok"/>
+        </w:rPr>
+        <w:t xml:space="preserve"> </w:t>
+      </w:r>
+      <w:r>
+        <w:rPr>
+          <w:rStyle w:val="StringTok"/>
+        </w:rPr>
+        <w:t xml:space="preserve">"~/feature_classifiers/silva_nr99_v138.1_train_set.fa.gz"</w:t>
+      </w:r>
+      <w:r>
+        <w:br/>
+      </w:r>
+      <w:r>
+        <w:rPr>
+          <w:rStyle w:val="NormalTok"/>
+        </w:rPr>
+        <w:t xml:space="preserve">species </w:t>
+      </w:r>
+      <w:r>
+        <w:rPr>
+          <w:rStyle w:val="OtherTok"/>
+        </w:rPr>
+        <w:t xml:space="preserve">&lt;-</w:t>
+      </w:r>
+      <w:r>
+        <w:rPr>
+          <w:rStyle w:val="NormalTok"/>
+        </w:rPr>
+        <w:t xml:space="preserve"> </w:t>
+      </w:r>
+      <w:r>
+        <w:rPr>
+          <w:rStyle w:val="StringTok"/>
+        </w:rPr>
+        <w:t xml:space="preserve">"~/feature_classifiers/silva_species_assignment_v138.1.fa.gz"</w:t>
+      </w:r>
+      <w:r>
+        <w:br/>
+      </w:r>
+      <w:r>
+        <w:rPr>
+          <w:rStyle w:val="NormalTok"/>
+        </w:rPr>
+        <w:t xml:space="preserve">meta_file </w:t>
+      </w:r>
+      <w:r>
+        <w:rPr>
+          <w:rStyle w:val="OtherTok"/>
+        </w:rPr>
+        <w:t xml:space="preserve">&lt;-</w:t>
+      </w:r>
+      <w:r>
+        <w:rPr>
+          <w:rStyle w:val="NormalTok"/>
+        </w:rPr>
+        <w:t xml:space="preserve"> </w:t>
+      </w:r>
+      <w:r>
+        <w:rPr>
+          <w:rStyle w:val="StringTok"/>
+        </w:rPr>
+        <w:t xml:space="preserve">"data/set2_meta.tsv"</w:t>
+      </w:r>
+      <w:r>
+        <w:br/>
+      </w:r>
+      <w:r>
+        <w:rPr>
+          <w:rStyle w:val="NormalTok"/>
+        </w:rPr>
+        <w:t xml:space="preserve">exportloc </w:t>
+      </w:r>
+      <w:r>
+        <w:rPr>
+          <w:rStyle w:val="OtherTok"/>
+        </w:rPr>
+        <w:t xml:space="preserve">&lt;-</w:t>
+      </w:r>
+      <w:r>
+        <w:rPr>
+          <w:rStyle w:val="NormalTok"/>
+        </w:rPr>
+        <w:t xml:space="preserve"> </w:t>
+      </w:r>
+      <w:r>
+        <w:rPr>
+          <w:rStyle w:val="StringTok"/>
+        </w:rPr>
+        <w:t xml:space="preserve">"set2/"</w:t>
+      </w:r>
+      <w:r>
+        <w:br/>
+      </w:r>
+      <w:r>
+        <w:rPr>
+          <w:rStyle w:val="CommentTok"/>
+        </w:rPr>
+        <w:t xml:space="preserve"># Variables: truncation length, phix (Illumina)</w:t>
+      </w:r>
+      <w:r>
+        <w:br/>
+      </w:r>
+      <w:r>
+        <w:rPr>
+          <w:rStyle w:val="NormalTok"/>
+        </w:rPr>
+        <w:t xml:space="preserve">truncation </w:t>
+      </w:r>
+      <w:r>
+        <w:rPr>
+          <w:rStyle w:val="OtherTok"/>
+        </w:rPr>
+        <w:t xml:space="preserve">&lt;-</w:t>
+      </w:r>
+      <w:r>
+        <w:rPr>
+          <w:rStyle w:val="NormalTok"/>
+        </w:rPr>
+        <w:t xml:space="preserve"> </w:t>
+      </w:r>
+      <w:r>
+        <w:rPr>
+          <w:rStyle w:val="DecValTok"/>
+        </w:rPr>
+        <w:t xml:space="preserve">1400</w:t>
+      </w:r>
+      <w:r>
+        <w:br/>
+      </w:r>
+      <w:r>
+        <w:rPr>
+          <w:rStyle w:val="CommentTok"/>
+        </w:rPr>
+        <w:t xml:space="preserve">#Creates results directory</w:t>
+      </w:r>
+      <w:r>
+        <w:br/>
+      </w:r>
+      <w:r>
+        <w:rPr>
+          <w:rStyle w:val="FunctionTok"/>
+        </w:rPr>
+        <w:t xml:space="preserve">dir.create</w:t>
+      </w:r>
+      <w:r>
+        <w:rPr>
+          <w:rStyle w:val="NormalTok"/>
+        </w:rPr>
+        <w:t xml:space="preserve">(exportloc)</w:t>
+      </w:r>
+      <w:r>
+        <w:br/>
+      </w:r>
+      <w:r>
+        <w:rPr>
+          <w:rStyle w:val="CommentTok"/>
+        </w:rPr>
+        <w:t xml:space="preserve">#metadata</w:t>
+      </w:r>
+      <w:r>
+        <w:br/>
+      </w:r>
+      <w:r>
+        <w:rPr>
+          <w:rStyle w:val="NormalTok"/>
+        </w:rPr>
+        <w:t xml:space="preserve">metadata </w:t>
+      </w:r>
+      <w:r>
+        <w:rPr>
+          <w:rStyle w:val="OtherTok"/>
+        </w:rPr>
+        <w:t xml:space="preserve">&lt;-</w:t>
+      </w:r>
+      <w:r>
+        <w:rPr>
+          <w:rStyle w:val="NormalTok"/>
+        </w:rPr>
+        <w:t xml:space="preserve"> </w:t>
+      </w:r>
+      <w:r>
+        <w:rPr>
+          <w:rStyle w:val="FunctionTok"/>
+        </w:rPr>
+        <w:t xml:space="preserve">data.frame</w:t>
+      </w:r>
+      <w:r>
+        <w:rPr>
+          <w:rStyle w:val="NormalTok"/>
+        </w:rPr>
+        <w:t xml:space="preserve">(</w:t>
+      </w:r>
+      <w:r>
+        <w:rPr>
+          <w:rStyle w:val="FunctionTok"/>
+        </w:rPr>
+        <w:t xml:space="preserve">read_tsv</w:t>
+      </w:r>
+      <w:r>
+        <w:rPr>
+          <w:rStyle w:val="NormalTok"/>
+        </w:rPr>
+        <w:t xml:space="preserve">(meta_file, </w:t>
+      </w:r>
+      <w:r>
+        <w:rPr>
+          <w:rStyle w:val="AttributeTok"/>
+        </w:rPr>
+        <w:t xml:space="preserve">show_col_types =</w:t>
+      </w:r>
+      <w:r>
+        <w:rPr>
+          <w:rStyle w:val="NormalTok"/>
+        </w:rPr>
+        <w:t xml:space="preserve"> F))</w:t>
+      </w:r>
+      <w:r>
+        <w:br/>
+      </w:r>
+      <w:r>
+        <w:rPr>
+          <w:rStyle w:val="NormalTok"/>
+        </w:rPr>
+        <w:t xml:space="preserve">metadata </w:t>
+      </w:r>
+      <w:r>
+        <w:rPr>
+          <w:rStyle w:val="OtherTok"/>
+        </w:rPr>
+        <w:t xml:space="preserve">&lt;-</w:t>
+      </w:r>
+      <w:r>
+        <w:rPr>
+          <w:rStyle w:val="NormalTok"/>
+        </w:rPr>
+        <w:t xml:space="preserve"> </w:t>
+      </w:r>
+      <w:r>
+        <w:rPr>
+          <w:rStyle w:val="FunctionTok"/>
+        </w:rPr>
+        <w:t xml:space="preserve">column_to_rownames</w:t>
+      </w:r>
+      <w:r>
+        <w:rPr>
+          <w:rStyle w:val="NormalTok"/>
+        </w:rPr>
+        <w:t xml:space="preserve">(metadata, </w:t>
+      </w:r>
+      <w:r>
+        <w:rPr>
+          <w:rStyle w:val="StringTok"/>
+        </w:rPr>
+        <w:t xml:space="preserve">"Sampleid"</w:t>
+      </w:r>
+      <w:r>
+        <w:rPr>
+          <w:rStyle w:val="NormalTok"/>
+        </w:rPr>
+        <w:t xml:space="preserve">)</w:t>
+      </w:r>
+    </w:p>
+    <w:p>
+      <w:pPr>
+        <w:pStyle w:val="FirstParagraph"/>
+      </w:pPr>
+    </w:p>
+    <w:p>
+      <w:r>
+        <w:br w:type="page"/>
       </w:r>
     </w:p>
     <w:p>
@@ -192,30 +1365,7 @@
         <w:pStyle w:val="BodyText"/>
       </w:pPr>
       <w:r>
-        <w:t xml:space="preserve">Finally, you can use cutadapt and bash scripts to trim forward and reverse PCR primers from sequence reads.</w:t>
-      </w:r>
-    </w:p>
-    <w:p>
-      <w:r>
-        <w:br w:type="page"/>
-      </w:r>
-    </w:p>
-    <w:bookmarkEnd w:id="20"/>
-    <w:bookmarkStart w:id="24" w:name="import-set2"/>
-    <w:p>
-      <w:pPr>
-        <w:pStyle w:val="Heading4"/>
-      </w:pPr>
-      <w:r>
-        <w:t xml:space="preserve">Import set2</w:t>
-      </w:r>
-    </w:p>
-    <w:p>
-      <w:pPr>
-        <w:pStyle w:val="FirstParagraph"/>
-      </w:pPr>
-      <w:r>
-        <w:t xml:space="preserve">Load libraries</w:t>
+        <w:t xml:space="preserve">For project, we took advantage of computing power of CSC and imported already executed data objects. R code is unaltered. Execution is controlled by eval parameter in code chunk. RDS files also save resources and time when document is edited and checked.</w:t>
       </w:r>
     </w:p>
     <w:p>
@@ -229,39 +1379,24 @@
       </w:pPr>
       <w:r>
         <w:rPr>
-          <w:rStyle w:val="FunctionTok"/>
-        </w:rPr>
-        <w:t xml:space="preserve">library</w:t>
-      </w:r>
-      <w:r>
-        <w:rPr>
-          <w:rStyle w:val="NormalTok"/>
-        </w:rPr>
-        <w:t xml:space="preserve">(dada2);</w:t>
-      </w:r>
-      <w:r>
-        <w:rPr>
-          <w:rStyle w:val="FunctionTok"/>
-        </w:rPr>
-        <w:t xml:space="preserve">packageVersion</w:t>
-      </w:r>
-      <w:r>
-        <w:rPr>
-          <w:rStyle w:val="NormalTok"/>
-        </w:rPr>
-        <w:t xml:space="preserve">(</w:t>
-      </w:r>
-      <w:r>
-        <w:rPr>
-          <w:rStyle w:val="StringTok"/>
-        </w:rPr>
-        <w:t xml:space="preserve">"dada2"</w:t>
-      </w:r>
-      <w:r>
-        <w:rPr>
-          <w:rStyle w:val="NormalTok"/>
-        </w:rPr>
-        <w:t xml:space="preserve">)</w:t>
+          <w:rStyle w:val="CommentTok"/>
+        </w:rPr>
+        <w:t xml:space="preserve">#List files inside directory</w:t>
+      </w:r>
+      <w:r>
+        <w:br/>
+      </w:r>
+      <w:r>
+        <w:rPr>
+          <w:rStyle w:val="FunctionTok"/>
+        </w:rPr>
+        <w:t xml:space="preserve">list.files</w:t>
+      </w:r>
+      <w:r>
+        <w:rPr>
+          <w:rStyle w:val="NormalTok"/>
+        </w:rPr>
+        <w:t xml:space="preserve">(path)</w:t>
       </w:r>
     </w:p>
     <w:p>
@@ -272,741 +1407,25 @@
         <w:rPr>
           <w:rStyle w:val="VerbatimChar"/>
         </w:rPr>
-        <w:t xml:space="preserve">[1] '1.32.0'</w:t>
-      </w:r>
-    </w:p>
-    <w:p>
-      <w:pPr>
-        <w:pStyle w:val="SourceCode"/>
-      </w:pPr>
-      <w:r>
-        <w:rPr>
-          <w:rStyle w:val="FunctionTok"/>
-        </w:rPr>
-        <w:t xml:space="preserve">library</w:t>
-      </w:r>
-      <w:r>
-        <w:rPr>
-          <w:rStyle w:val="NormalTok"/>
-        </w:rPr>
-        <w:t xml:space="preserve">(knitr);</w:t>
-      </w:r>
-      <w:r>
-        <w:rPr>
-          <w:rStyle w:val="FunctionTok"/>
-        </w:rPr>
-        <w:t xml:space="preserve">packageVersion</w:t>
-      </w:r>
-      <w:r>
-        <w:rPr>
-          <w:rStyle w:val="NormalTok"/>
-        </w:rPr>
-        <w:t xml:space="preserve">(</w:t>
-      </w:r>
-      <w:r>
-        <w:rPr>
-          <w:rStyle w:val="StringTok"/>
-        </w:rPr>
-        <w:t xml:space="preserve">"knitr"</w:t>
-      </w:r>
-      <w:r>
-        <w:rPr>
-          <w:rStyle w:val="NormalTok"/>
-        </w:rPr>
-        <w:t xml:space="preserve">)</w:t>
-      </w:r>
-    </w:p>
-    <w:p>
-      <w:pPr>
-        <w:pStyle w:val="SourceCode"/>
-      </w:pPr>
+        <w:t xml:space="preserve">[1] "barcode07_trimmed.fastq.gz" "barcode08_trimmed.fastq.gz"</w:t>
+      </w:r>
+      <w:r>
+        <w:br/>
+      </w:r>
       <w:r>
         <w:rPr>
           <w:rStyle w:val="VerbatimChar"/>
         </w:rPr>
-        <w:t xml:space="preserve">[1] '1.48'</w:t>
-      </w:r>
-    </w:p>
-    <w:p>
-      <w:pPr>
-        <w:pStyle w:val="SourceCode"/>
-      </w:pPr>
-      <w:r>
-        <w:rPr>
-          <w:rStyle w:val="FunctionTok"/>
-        </w:rPr>
-        <w:t xml:space="preserve">library</w:t>
-      </w:r>
-      <w:r>
-        <w:rPr>
-          <w:rStyle w:val="NormalTok"/>
-        </w:rPr>
-        <w:t xml:space="preserve">(Biostrings);</w:t>
-      </w:r>
-      <w:r>
-        <w:rPr>
-          <w:rStyle w:val="FunctionTok"/>
-        </w:rPr>
-        <w:t xml:space="preserve">packageVersion</w:t>
-      </w:r>
-      <w:r>
-        <w:rPr>
-          <w:rStyle w:val="NormalTok"/>
-        </w:rPr>
-        <w:t xml:space="preserve">(</w:t>
-      </w:r>
-      <w:r>
-        <w:rPr>
-          <w:rStyle w:val="StringTok"/>
-        </w:rPr>
-        <w:t xml:space="preserve">"Biostrings"</w:t>
-      </w:r>
-      <w:r>
-        <w:rPr>
-          <w:rStyle w:val="NormalTok"/>
-        </w:rPr>
-        <w:t xml:space="preserve">)</w:t>
-      </w:r>
-    </w:p>
-    <w:p>
-      <w:pPr>
-        <w:pStyle w:val="SourceCode"/>
-      </w:pPr>
+        <w:t xml:space="preserve">[3] "barcode09_trimmed.fastq.gz" "barcode10_trimmed.fastq.gz"</w:t>
+      </w:r>
+      <w:r>
+        <w:br/>
+      </w:r>
       <w:r>
         <w:rPr>
           <w:rStyle w:val="VerbatimChar"/>
         </w:rPr>
-        <w:t xml:space="preserve">[1] '2.72.1'</w:t>
-      </w:r>
-    </w:p>
-    <w:p>
-      <w:pPr>
-        <w:pStyle w:val="SourceCode"/>
-      </w:pPr>
-      <w:r>
-        <w:rPr>
-          <w:rStyle w:val="FunctionTok"/>
-        </w:rPr>
-        <w:t xml:space="preserve">library</w:t>
-      </w:r>
-      <w:r>
-        <w:rPr>
-          <w:rStyle w:val="NormalTok"/>
-        </w:rPr>
-        <w:t xml:space="preserve">(tidyverse);</w:t>
-      </w:r>
-      <w:r>
-        <w:rPr>
-          <w:rStyle w:val="FunctionTok"/>
-        </w:rPr>
-        <w:t xml:space="preserve">packageVersion</w:t>
-      </w:r>
-      <w:r>
-        <w:rPr>
-          <w:rStyle w:val="NormalTok"/>
-        </w:rPr>
-        <w:t xml:space="preserve">(</w:t>
-      </w:r>
-      <w:r>
-        <w:rPr>
-          <w:rStyle w:val="StringTok"/>
-        </w:rPr>
-        <w:t xml:space="preserve">"tidyverse"</w:t>
-      </w:r>
-      <w:r>
-        <w:rPr>
-          <w:rStyle w:val="NormalTok"/>
-        </w:rPr>
-        <w:t xml:space="preserve">)</w:t>
-      </w:r>
-    </w:p>
-    <w:p>
-      <w:pPr>
-        <w:pStyle w:val="SourceCode"/>
-      </w:pPr>
-      <w:r>
-        <w:rPr>
-          <w:rStyle w:val="VerbatimChar"/>
-        </w:rPr>
-        <w:t xml:space="preserve">[1] '2.0.0'</w:t>
-      </w:r>
-    </w:p>
-    <w:p>
-      <w:pPr>
-        <w:pStyle w:val="SourceCode"/>
-      </w:pPr>
-      <w:r>
-        <w:rPr>
-          <w:rStyle w:val="FunctionTok"/>
-        </w:rPr>
-        <w:t xml:space="preserve">library</w:t>
-      </w:r>
-      <w:r>
-        <w:rPr>
-          <w:rStyle w:val="NormalTok"/>
-        </w:rPr>
-        <w:t xml:space="preserve">(kableExtra);</w:t>
-      </w:r>
-      <w:r>
-        <w:rPr>
-          <w:rStyle w:val="FunctionTok"/>
-        </w:rPr>
-        <w:t xml:space="preserve">packageVersion</w:t>
-      </w:r>
-      <w:r>
-        <w:rPr>
-          <w:rStyle w:val="NormalTok"/>
-        </w:rPr>
-        <w:t xml:space="preserve">(</w:t>
-      </w:r>
-      <w:r>
-        <w:rPr>
-          <w:rStyle w:val="StringTok"/>
-        </w:rPr>
-        <w:t xml:space="preserve">"kableExtra"</w:t>
-      </w:r>
-      <w:r>
-        <w:rPr>
-          <w:rStyle w:val="NormalTok"/>
-        </w:rPr>
-        <w:t xml:space="preserve">)</w:t>
-      </w:r>
-    </w:p>
-    <w:p>
-      <w:pPr>
-        <w:pStyle w:val="SourceCode"/>
-      </w:pPr>
-      <w:r>
-        <w:rPr>
-          <w:rStyle w:val="VerbatimChar"/>
-        </w:rPr>
-        <w:t xml:space="preserve">[1] '1.4.0'</w:t>
-      </w:r>
-    </w:p>
-    <w:p>
-      <w:pPr>
-        <w:pStyle w:val="SourceCode"/>
-      </w:pPr>
-      <w:r>
-        <w:rPr>
-          <w:rStyle w:val="FunctionTok"/>
-        </w:rPr>
-        <w:t xml:space="preserve">library</w:t>
-      </w:r>
-      <w:r>
-        <w:rPr>
-          <w:rStyle w:val="NormalTok"/>
-        </w:rPr>
-        <w:t xml:space="preserve">(mia);</w:t>
-      </w:r>
-      <w:r>
-        <w:rPr>
-          <w:rStyle w:val="FunctionTok"/>
-        </w:rPr>
-        <w:t xml:space="preserve">packageVersion</w:t>
-      </w:r>
-      <w:r>
-        <w:rPr>
-          <w:rStyle w:val="NormalTok"/>
-        </w:rPr>
-        <w:t xml:space="preserve">(</w:t>
-      </w:r>
-      <w:r>
-        <w:rPr>
-          <w:rStyle w:val="StringTok"/>
-        </w:rPr>
-        <w:t xml:space="preserve">"mia"</w:t>
-      </w:r>
-      <w:r>
-        <w:rPr>
-          <w:rStyle w:val="NormalTok"/>
-        </w:rPr>
-        <w:t xml:space="preserve">)</w:t>
-      </w:r>
-    </w:p>
-    <w:p>
-      <w:pPr>
-        <w:pStyle w:val="SourceCode"/>
-      </w:pPr>
-      <w:r>
-        <w:rPr>
-          <w:rStyle w:val="VerbatimChar"/>
-        </w:rPr>
-        <w:t xml:space="preserve">[1] '1.12.0'</w:t>
-      </w:r>
-    </w:p>
-    <w:p>
-      <w:pPr>
-        <w:pStyle w:val="SourceCode"/>
-      </w:pPr>
-      <w:r>
-        <w:rPr>
-          <w:rStyle w:val="FunctionTok"/>
-        </w:rPr>
-        <w:t xml:space="preserve">library</w:t>
-      </w:r>
-      <w:r>
-        <w:rPr>
-          <w:rStyle w:val="NormalTok"/>
-        </w:rPr>
-        <w:t xml:space="preserve">(ape);</w:t>
-      </w:r>
-      <w:r>
-        <w:rPr>
-          <w:rStyle w:val="FunctionTok"/>
-        </w:rPr>
-        <w:t xml:space="preserve">packageVersion</w:t>
-      </w:r>
-      <w:r>
-        <w:rPr>
-          <w:rStyle w:val="NormalTok"/>
-        </w:rPr>
-        <w:t xml:space="preserve">(</w:t>
-      </w:r>
-      <w:r>
-        <w:rPr>
-          <w:rStyle w:val="StringTok"/>
-        </w:rPr>
-        <w:t xml:space="preserve">"ape"</w:t>
-      </w:r>
-      <w:r>
-        <w:rPr>
-          <w:rStyle w:val="NormalTok"/>
-        </w:rPr>
-        <w:t xml:space="preserve">)</w:t>
-      </w:r>
-    </w:p>
-    <w:p>
-      <w:pPr>
-        <w:pStyle w:val="SourceCode"/>
-      </w:pPr>
-      <w:r>
-        <w:rPr>
-          <w:rStyle w:val="VerbatimChar"/>
-        </w:rPr>
-        <w:t xml:space="preserve">[1] '5.8'</w:t>
-      </w:r>
-    </w:p>
-    <w:p>
-      <w:pPr>
-        <w:pStyle w:val="FirstParagraph"/>
-      </w:pPr>
-    </w:p>
-    <w:p>
-      <w:pPr>
-        <w:pStyle w:val="BodyText"/>
-      </w:pPr>
-      <w:r>
-        <w:t xml:space="preserve">Set variables</w:t>
-      </w:r>
-    </w:p>
-    <w:p>
-      <w:pPr>
-        <w:pStyle w:val="BodyText"/>
-      </w:pPr>
-    </w:p>
-    <w:p>
-      <w:pPr>
-        <w:pStyle w:val="SourceCode"/>
-      </w:pPr>
-      <w:r>
-        <w:rPr>
-          <w:rStyle w:val="CommentTok"/>
-        </w:rPr>
-        <w:t xml:space="preserve"># Path variables</w:t>
-      </w:r>
-      <w:r>
-        <w:br/>
-      </w:r>
-      <w:r>
-        <w:rPr>
-          <w:rStyle w:val="NormalTok"/>
-        </w:rPr>
-        <w:t xml:space="preserve">path </w:t>
-      </w:r>
-      <w:r>
-        <w:rPr>
-          <w:rStyle w:val="OtherTok"/>
-        </w:rPr>
-        <w:t xml:space="preserve">&lt;-</w:t>
-      </w:r>
-      <w:r>
-        <w:rPr>
-          <w:rStyle w:val="NormalTok"/>
-        </w:rPr>
-        <w:t xml:space="preserve"> </w:t>
-      </w:r>
-      <w:r>
-        <w:rPr>
-          <w:rStyle w:val="StringTok"/>
-        </w:rPr>
-        <w:t xml:space="preserve">"data/processed/set2"</w:t>
-      </w:r>
-      <w:r>
-        <w:br/>
-      </w:r>
-      <w:r>
-        <w:rPr>
-          <w:rStyle w:val="NormalTok"/>
-        </w:rPr>
-        <w:t xml:space="preserve">silva </w:t>
-      </w:r>
-      <w:r>
-        <w:rPr>
-          <w:rStyle w:val="OtherTok"/>
-        </w:rPr>
-        <w:t xml:space="preserve">&lt;-</w:t>
-      </w:r>
-      <w:r>
-        <w:rPr>
-          <w:rStyle w:val="NormalTok"/>
-        </w:rPr>
-        <w:t xml:space="preserve"> </w:t>
-      </w:r>
-      <w:r>
-        <w:rPr>
-          <w:rStyle w:val="StringTok"/>
-        </w:rPr>
-        <w:t xml:space="preserve">"~/feature_classifiers/silva_nr99_v138.1_train_set.fa.gz"</w:t>
-      </w:r>
-      <w:r>
-        <w:br/>
-      </w:r>
-      <w:r>
-        <w:rPr>
-          <w:rStyle w:val="NormalTok"/>
-        </w:rPr>
-        <w:t xml:space="preserve">species </w:t>
-      </w:r>
-      <w:r>
-        <w:rPr>
-          <w:rStyle w:val="OtherTok"/>
-        </w:rPr>
-        <w:t xml:space="preserve">&lt;-</w:t>
-      </w:r>
-      <w:r>
-        <w:rPr>
-          <w:rStyle w:val="NormalTok"/>
-        </w:rPr>
-        <w:t xml:space="preserve"> </w:t>
-      </w:r>
-      <w:r>
-        <w:rPr>
-          <w:rStyle w:val="StringTok"/>
-        </w:rPr>
-        <w:t xml:space="preserve">"~/feature_classifiers/silva_species_assignment_v138.1.fa.gz"</w:t>
-      </w:r>
-      <w:r>
-        <w:br/>
-      </w:r>
-      <w:r>
-        <w:rPr>
-          <w:rStyle w:val="NormalTok"/>
-        </w:rPr>
-        <w:t xml:space="preserve">meta_file </w:t>
-      </w:r>
-      <w:r>
-        <w:rPr>
-          <w:rStyle w:val="OtherTok"/>
-        </w:rPr>
-        <w:t xml:space="preserve">&lt;-</w:t>
-      </w:r>
-      <w:r>
-        <w:rPr>
-          <w:rStyle w:val="NormalTok"/>
-        </w:rPr>
-        <w:t xml:space="preserve"> </w:t>
-      </w:r>
-      <w:r>
-        <w:rPr>
-          <w:rStyle w:val="StringTok"/>
-        </w:rPr>
-        <w:t xml:space="preserve">"data/set2_meta.tsv"</w:t>
-      </w:r>
-      <w:r>
-        <w:br/>
-      </w:r>
-      <w:r>
-        <w:rPr>
-          <w:rStyle w:val="NormalTok"/>
-        </w:rPr>
-        <w:t xml:space="preserve">exportloc </w:t>
-      </w:r>
-      <w:r>
-        <w:rPr>
-          <w:rStyle w:val="OtherTok"/>
-        </w:rPr>
-        <w:t xml:space="preserve">&lt;-</w:t>
-      </w:r>
-      <w:r>
-        <w:rPr>
-          <w:rStyle w:val="NormalTok"/>
-        </w:rPr>
-        <w:t xml:space="preserve"> </w:t>
-      </w:r>
-      <w:r>
-        <w:rPr>
-          <w:rStyle w:val="StringTok"/>
-        </w:rPr>
-        <w:t xml:space="preserve">"set2/"</w:t>
-      </w:r>
-      <w:r>
-        <w:br/>
-      </w:r>
-      <w:r>
-        <w:rPr>
-          <w:rStyle w:val="CommentTok"/>
-        </w:rPr>
-        <w:t xml:space="preserve"># Variables: truncation length, phix (Illumina)</w:t>
-      </w:r>
-      <w:r>
-        <w:br/>
-      </w:r>
-      <w:r>
-        <w:rPr>
-          <w:rStyle w:val="NormalTok"/>
-        </w:rPr>
-        <w:t xml:space="preserve">truncation </w:t>
-      </w:r>
-      <w:r>
-        <w:rPr>
-          <w:rStyle w:val="OtherTok"/>
-        </w:rPr>
-        <w:t xml:space="preserve">&lt;-</w:t>
-      </w:r>
-      <w:r>
-        <w:rPr>
-          <w:rStyle w:val="NormalTok"/>
-        </w:rPr>
-        <w:t xml:space="preserve"> </w:t>
-      </w:r>
-      <w:r>
-        <w:rPr>
-          <w:rStyle w:val="DecValTok"/>
-        </w:rPr>
-        <w:t xml:space="preserve">1400</w:t>
-      </w:r>
-      <w:r>
-        <w:br/>
-      </w:r>
-      <w:r>
-        <w:rPr>
-          <w:rStyle w:val="CommentTok"/>
-        </w:rPr>
-        <w:t xml:space="preserve">#Creates results directory</w:t>
-      </w:r>
-      <w:r>
-        <w:br/>
-      </w:r>
-      <w:r>
-        <w:rPr>
-          <w:rStyle w:val="FunctionTok"/>
-        </w:rPr>
-        <w:t xml:space="preserve">dir.create</w:t>
-      </w:r>
-      <w:r>
-        <w:rPr>
-          <w:rStyle w:val="NormalTok"/>
-        </w:rPr>
-        <w:t xml:space="preserve">(exportloc)</w:t>
-      </w:r>
-      <w:r>
-        <w:br/>
-      </w:r>
-      <w:r>
-        <w:rPr>
-          <w:rStyle w:val="CommentTok"/>
-        </w:rPr>
-        <w:t xml:space="preserve">#metadata</w:t>
-      </w:r>
-      <w:r>
-        <w:br/>
-      </w:r>
-      <w:r>
-        <w:rPr>
-          <w:rStyle w:val="NormalTok"/>
-        </w:rPr>
-        <w:t xml:space="preserve">metadata </w:t>
-      </w:r>
-      <w:r>
-        <w:rPr>
-          <w:rStyle w:val="OtherTok"/>
-        </w:rPr>
-        <w:t xml:space="preserve">&lt;-</w:t>
-      </w:r>
-      <w:r>
-        <w:rPr>
-          <w:rStyle w:val="NormalTok"/>
-        </w:rPr>
-        <w:t xml:space="preserve"> </w:t>
-      </w:r>
-      <w:r>
-        <w:rPr>
-          <w:rStyle w:val="FunctionTok"/>
-        </w:rPr>
-        <w:t xml:space="preserve">data.frame</w:t>
-      </w:r>
-      <w:r>
-        <w:rPr>
-          <w:rStyle w:val="NormalTok"/>
-        </w:rPr>
-        <w:t xml:space="preserve">(</w:t>
-      </w:r>
-      <w:r>
-        <w:rPr>
-          <w:rStyle w:val="FunctionTok"/>
-        </w:rPr>
-        <w:t xml:space="preserve">read_tsv</w:t>
-      </w:r>
-      <w:r>
-        <w:rPr>
-          <w:rStyle w:val="NormalTok"/>
-        </w:rPr>
-        <w:t xml:space="preserve">(meta_file, </w:t>
-      </w:r>
-      <w:r>
-        <w:rPr>
-          <w:rStyle w:val="AttributeTok"/>
-        </w:rPr>
-        <w:t xml:space="preserve">show_col_types =</w:t>
-      </w:r>
-      <w:r>
-        <w:rPr>
-          <w:rStyle w:val="NormalTok"/>
-        </w:rPr>
-        <w:t xml:space="preserve"> F))</w:t>
-      </w:r>
-      <w:r>
-        <w:br/>
-      </w:r>
-      <w:r>
-        <w:rPr>
-          <w:rStyle w:val="NormalTok"/>
-        </w:rPr>
-        <w:t xml:space="preserve">metadata </w:t>
-      </w:r>
-      <w:r>
-        <w:rPr>
-          <w:rStyle w:val="OtherTok"/>
-        </w:rPr>
-        <w:t xml:space="preserve">&lt;-</w:t>
-      </w:r>
-      <w:r>
-        <w:rPr>
-          <w:rStyle w:val="NormalTok"/>
-        </w:rPr>
-        <w:t xml:space="preserve"> </w:t>
-      </w:r>
-      <w:r>
-        <w:rPr>
-          <w:rStyle w:val="FunctionTok"/>
-        </w:rPr>
-        <w:t xml:space="preserve">column_to_rownames</w:t>
-      </w:r>
-      <w:r>
-        <w:rPr>
-          <w:rStyle w:val="NormalTok"/>
-        </w:rPr>
-        <w:t xml:space="preserve">(metadata, </w:t>
-      </w:r>
-      <w:r>
-        <w:rPr>
-          <w:rStyle w:val="StringTok"/>
-        </w:rPr>
-        <w:t xml:space="preserve">"Sampleid"</w:t>
-      </w:r>
-      <w:r>
-        <w:rPr>
-          <w:rStyle w:val="NormalTok"/>
-        </w:rPr>
-        <w:t xml:space="preserve">)</w:t>
-      </w:r>
-    </w:p>
-    <w:p>
-      <w:pPr>
-        <w:pStyle w:val="FirstParagraph"/>
-      </w:pPr>
-    </w:p>
-    <w:p>
-      <w:r>
-        <w:br w:type="page"/>
-      </w:r>
-    </w:p>
-    <w:p>
-      <w:pPr>
-        <w:pStyle w:val="BodyText"/>
-      </w:pPr>
-      <w:r>
-        <w:t xml:space="preserve">For project, we took advantage of computing power of CSC and imported already executed data objects. R code is unaltered. Execution is controlled by eval parameter in code chunk. RDS files also save resources and time when document is edited and checked.</w:t>
-      </w:r>
-    </w:p>
-    <w:p>
-      <w:pPr>
-        <w:pStyle w:val="BodyText"/>
-      </w:pPr>
-    </w:p>
-    <w:p>
-      <w:pPr>
-        <w:pStyle w:val="SourceCode"/>
-      </w:pPr>
-      <w:r>
-        <w:rPr>
-          <w:rStyle w:val="CommentTok"/>
-        </w:rPr>
-        <w:t xml:space="preserve">#List files inside directory</w:t>
-      </w:r>
-      <w:r>
-        <w:br/>
-      </w:r>
-      <w:r>
-        <w:rPr>
-          <w:rStyle w:val="FunctionTok"/>
-        </w:rPr>
-        <w:t xml:space="preserve">list.files</w:t>
-      </w:r>
-      <w:r>
-        <w:rPr>
-          <w:rStyle w:val="NormalTok"/>
-        </w:rPr>
-        <w:t xml:space="preserve">(path)</w:t>
-      </w:r>
-    </w:p>
-    <w:p>
-      <w:pPr>
-        <w:pStyle w:val="SourceCode"/>
-      </w:pPr>
-      <w:r>
-        <w:rPr>
-          <w:rStyle w:val="VerbatimChar"/>
-        </w:rPr>
-        <w:t xml:space="preserve">[1] "barcode07_trimmed.fastq.gz" "barcode08_trimmed.fastq.gz"</w:t>
-      </w:r>
-      <w:r>
-        <w:br/>
-      </w:r>
-      <w:r>
-        <w:rPr>
-          <w:rStyle w:val="VerbatimChar"/>
-        </w:rPr>
-        <w:t xml:space="preserve">[3] "barcode09_trimmed.fastq.gz" "barcode10_trimmed.fastq.gz"</w:t>
-      </w:r>
-      <w:r>
-        <w:br/>
-      </w:r>
-      <w:r>
-        <w:rPr>
-          <w:rStyle w:val="VerbatimChar"/>
-        </w:rPr>
         <w:t xml:space="preserve">[5] "barcode11_trimmed.fastq.gz" "barcode12_trimmed.fastq.gz"</w:t>
-      </w:r>
-      <w:r>
-        <w:br/>
-      </w:r>
-      <w:r>
-        <w:rPr>
-          <w:rStyle w:val="VerbatimChar"/>
-        </w:rPr>
-        <w:t xml:space="preserve">[7] "filtered"                  </w:t>
       </w:r>
     </w:p>
     <w:p>
@@ -1411,18 +1830,18 @@
           <wp:inline>
             <wp:extent cx="5334000" cy="5334000"/>
             <wp:effectExtent b="0" l="0" r="0" t="0"/>
-            <wp:docPr descr="" title="" id="22" name="Picture"/>
+            <wp:docPr descr="" title="" id="27" name="Picture"/>
             <a:graphic>
               <a:graphicData uri="http://schemas.openxmlformats.org/drawingml/2006/picture">
                 <pic:pic>
                   <pic:nvPicPr>
-                    <pic:cNvPr descr="Read_processing_set2_files/figure-docx/unnamed-chunk-2-1.png" id="23" name="Picture"/>
+                    <pic:cNvPr descr="Read_processing_set2_files/figure-docx/unnamed-chunk-2-1.png" id="28" name="Picture"/>
                     <pic:cNvPicPr>
                       <a:picLocks noChangeArrowheads="1" noChangeAspect="1"/>
                     </pic:cNvPicPr>
                   </pic:nvPicPr>
                   <pic:blipFill>
-                    <a:blip r:embed="rId21"/>
+                    <a:blip r:embed="rId26"/>
                     <a:stretch>
                       <a:fillRect/>
                     </a:stretch>
@@ -1459,8 +1878,8 @@
         <w:br w:type="page"/>
       </w:r>
     </w:p>
-    <w:bookmarkEnd w:id="24"/>
-    <w:bookmarkStart w:id="25" w:name="filter-sequence-data"/>
+    <w:bookmarkEnd w:id="29"/>
+    <w:bookmarkStart w:id="30" w:name="filter-sequence-data"/>
     <w:p>
       <w:pPr>
         <w:pStyle w:val="Heading4"/>
@@ -1888,8 +2307,8 @@
         <w:pStyle w:val="FirstParagraph"/>
       </w:pPr>
     </w:p>
-    <w:bookmarkEnd w:id="25"/>
-    <w:bookmarkStart w:id="29" w:name="learn-error-rates"/>
+    <w:bookmarkEnd w:id="30"/>
+    <w:bookmarkStart w:id="34" w:name="learn-error-rates"/>
     <w:p>
       <w:pPr>
         <w:pStyle w:val="Heading4"/>
@@ -2125,18 +2544,18 @@
           <wp:inline>
             <wp:extent cx="5334000" cy="4923692"/>
             <wp:effectExtent b="0" l="0" r="0" t="0"/>
-            <wp:docPr descr="" title="" id="27" name="Picture"/>
+            <wp:docPr descr="" title="" id="32" name="Picture"/>
             <a:graphic>
               <a:graphicData uri="http://schemas.openxmlformats.org/drawingml/2006/picture">
                 <pic:pic>
                   <pic:nvPicPr>
-                    <pic:cNvPr descr="Read_processing_set2_files/figure-docx/ploterrors-1.png" id="28" name="Picture"/>
+                    <pic:cNvPr descr="Read_processing_set2_files/figure-docx/ploterrors-1.png" id="33" name="Picture"/>
                     <pic:cNvPicPr>
                       <a:picLocks noChangeArrowheads="1" noChangeAspect="1"/>
                     </pic:cNvPicPr>
                   </pic:nvPicPr>
                   <pic:blipFill>
-                    <a:blip r:embed="rId26"/>
+                    <a:blip r:embed="rId31"/>
                     <a:stretch>
                       <a:fillRect/>
                     </a:stretch>
@@ -2173,8 +2592,8 @@
         <w:br w:type="page"/>
       </w:r>
     </w:p>
-    <w:bookmarkEnd w:id="29"/>
-    <w:bookmarkStart w:id="30" w:name="denoise"/>
+    <w:bookmarkEnd w:id="34"/>
+    <w:bookmarkStart w:id="35" w:name="denoise"/>
     <w:p>
       <w:pPr>
         <w:pStyle w:val="Heading4"/>
@@ -2348,8 +2767,8 @@
         <w:pStyle w:val="FirstParagraph"/>
       </w:pPr>
     </w:p>
-    <w:bookmarkEnd w:id="30"/>
-    <w:bookmarkStart w:id="31" w:name="build-asv-table"/>
+    <w:bookmarkEnd w:id="35"/>
+    <w:bookmarkStart w:id="36" w:name="build-asv-table"/>
     <w:p>
       <w:pPr>
         <w:pStyle w:val="Heading4"/>
@@ -2438,8 +2857,8 @@
         <w:pStyle w:val="FirstParagraph"/>
       </w:pPr>
     </w:p>
-    <w:bookmarkEnd w:id="31"/>
-    <w:bookmarkStart w:id="32" w:name="chimera-removal"/>
+    <w:bookmarkEnd w:id="36"/>
+    <w:bookmarkStart w:id="37" w:name="chimera-removal"/>
     <w:p>
       <w:pPr>
         <w:pStyle w:val="Heading4"/>
@@ -2569,8 +2988,8 @@
         <w:br w:type="page"/>
       </w:r>
     </w:p>
-    <w:bookmarkEnd w:id="32"/>
-    <w:bookmarkStart w:id="33" w:name="summary"/>
+    <w:bookmarkEnd w:id="37"/>
+    <w:bookmarkStart w:id="38" w:name="summary"/>
     <w:p>
       <w:pPr>
         <w:pStyle w:val="Heading4"/>
@@ -3584,8 +4003,8 @@
         <w:br w:type="page"/>
       </w:r>
     </w:p>
-    <w:bookmarkEnd w:id="33"/>
-    <w:bookmarkStart w:id="34" w:name="taxonomy-assignment"/>
+    <w:bookmarkEnd w:id="38"/>
+    <w:bookmarkStart w:id="39" w:name="taxonomy-assignment"/>
     <w:p>
       <w:pPr>
         <w:pStyle w:val="Heading4"/>
@@ -3774,8 +4193,8 @@
         <w:pStyle w:val="FirstParagraph"/>
       </w:pPr>
     </w:p>
-    <w:bookmarkEnd w:id="34"/>
-    <w:bookmarkStart w:id="35" w:name="create-tse-object"/>
+    <w:bookmarkEnd w:id="39"/>
+    <w:bookmarkStart w:id="40" w:name="create-tse-object"/>
     <w:p>
       <w:pPr>
         <w:pStyle w:val="Heading4"/>
@@ -4470,8 +4889,8 @@
         <w:pStyle w:val="FirstParagraph"/>
       </w:pPr>
     </w:p>
-    <w:bookmarkEnd w:id="35"/>
-    <w:bookmarkStart w:id="36" w:name="write-results-to-files"/>
+    <w:bookmarkEnd w:id="40"/>
+    <w:bookmarkStart w:id="41" w:name="write-results-to-files"/>
     <w:p>
       <w:pPr>
         <w:pStyle w:val="Heading4"/>
@@ -5208,8 +5627,8 @@
         <w:br w:type="page"/>
       </w:r>
     </w:p>
-    <w:bookmarkEnd w:id="36"/>
-    <w:bookmarkStart w:id="37" w:name="vsearch97"/>
+    <w:bookmarkEnd w:id="41"/>
+    <w:bookmarkStart w:id="42" w:name="vsearch97"/>
     <w:p>
       <w:pPr>
         <w:pStyle w:val="Heading4"/>
@@ -6585,8 +7004,8 @@
         <w:br w:type="page"/>
       </w:r>
     </w:p>
-    <w:bookmarkEnd w:id="37"/>
-    <w:bookmarkStart w:id="38" w:name="vsearch99"/>
+    <w:bookmarkEnd w:id="42"/>
+    <w:bookmarkStart w:id="43" w:name="vsearch99"/>
     <w:p>
       <w:pPr>
         <w:pStyle w:val="Heading4"/>
@@ -8027,8 +8446,8 @@
         <w:pStyle w:val="FirstParagraph"/>
       </w:pPr>
     </w:p>
-    <w:bookmarkEnd w:id="38"/>
-    <w:bookmarkStart w:id="39" w:name="emu-abundance-estimator"/>
+    <w:bookmarkEnd w:id="43"/>
+    <w:bookmarkStart w:id="44" w:name="emu-abundance-estimator"/>
     <w:p>
       <w:pPr>
         <w:pStyle w:val="Heading4"/>
@@ -8045,8 +8464,8 @@
         <w:t xml:space="preserve">Emu results file is pretty messy. Data is processed in separate document and saved as TSE object.</w:t>
       </w:r>
     </w:p>
-    <w:bookmarkEnd w:id="39"/>
-    <w:bookmarkStart w:id="40" w:name="observations"/>
+    <w:bookmarkEnd w:id="44"/>
+    <w:bookmarkStart w:id="45" w:name="observations"/>
     <w:p>
       <w:pPr>
         <w:pStyle w:val="Heading4"/>
@@ -8089,7 +8508,7 @@
         <w:t xml:space="preserve">might be necessary.</w:t>
       </w:r>
     </w:p>
-    <w:bookmarkEnd w:id="40"/>
+    <w:bookmarkEnd w:id="45"/>
     <w:sectPr/>
   </w:body>
 </w:document>

</xml_diff>